<commit_message>
Adding signaure space for each team member
</commit_message>
<xml_diff>
--- a/Nature Inspired Meeting Minutes/Nature Inspired Meeting Minutes.docx
+++ b/Nature Inspired Meeting Minutes/Nature Inspired Meeting Minutes.docx
@@ -1906,6 +1906,317 @@
           <w:szCs w:val="22"/>
         </w:rPr>
         <w:t>Ursula, Jack, Nafees, Swaroop and Kanchan were in attendance</w:t>
+      </w:r>
+    </w:p>
+    <w:p>
+      <w:pPr>
+        <w:rPr>
+          <w:rFonts w:cstheme="minorHAnsi"/>
+          <w:b/>
+          <w:bCs/>
+        </w:rPr>
+      </w:pPr>
+    </w:p>
+    <w:p>
+      <w:pPr>
+        <w:rPr>
+          <w:rFonts w:cstheme="minorHAnsi"/>
+          <w:b/>
+          <w:bCs/>
+        </w:rPr>
+      </w:pPr>
+    </w:p>
+    <w:p>
+      <w:pPr>
+        <w:rPr>
+          <w:rFonts w:cstheme="minorHAnsi"/>
+          <w:b/>
+          <w:bCs/>
+        </w:rPr>
+      </w:pPr>
+    </w:p>
+    <w:p>
+      <w:pPr>
+        <w:rPr>
+          <w:rFonts w:cstheme="minorHAnsi"/>
+          <w:b/>
+          <w:bCs/>
+        </w:rPr>
+      </w:pPr>
+    </w:p>
+    <w:p>
+      <w:pPr>
+        <w:rPr>
+          <w:rFonts w:cstheme="minorHAnsi"/>
+          <w:b/>
+          <w:bCs/>
+        </w:rPr>
+      </w:pPr>
+    </w:p>
+    <w:p>
+      <w:pPr>
+        <w:rPr>
+          <w:rFonts w:cstheme="minorHAnsi"/>
+          <w:b/>
+          <w:bCs/>
+        </w:rPr>
+      </w:pPr>
+    </w:p>
+    <w:p>
+      <w:pPr>
+        <w:rPr>
+          <w:rFonts w:cstheme="minorHAnsi"/>
+          <w:b/>
+          <w:bCs/>
+        </w:rPr>
+      </w:pPr>
+    </w:p>
+    <w:p>
+      <w:pPr>
+        <w:rPr>
+          <w:rFonts w:cstheme="minorHAnsi"/>
+          <w:b/>
+          <w:bCs/>
+        </w:rPr>
+      </w:pPr>
+    </w:p>
+    <w:p>
+      <w:pPr>
+        <w:rPr>
+          <w:rFonts w:cstheme="minorHAnsi"/>
+          <w:b/>
+          <w:bCs/>
+        </w:rPr>
+      </w:pPr>
+    </w:p>
+    <w:p>
+      <w:pPr>
+        <w:rPr>
+          <w:rFonts w:cstheme="minorHAnsi"/>
+          <w:b/>
+          <w:bCs/>
+        </w:rPr>
+      </w:pPr>
+    </w:p>
+    <w:p>
+      <w:pPr>
+        <w:rPr>
+          <w:rFonts w:cstheme="minorHAnsi"/>
+          <w:b/>
+          <w:bCs/>
+        </w:rPr>
+      </w:pPr>
+    </w:p>
+    <w:p>
+      <w:pPr>
+        <w:rPr>
+          <w:rFonts w:cstheme="minorHAnsi"/>
+          <w:b/>
+          <w:bCs/>
+        </w:rPr>
+      </w:pPr>
+    </w:p>
+    <w:p>
+      <w:pPr>
+        <w:rPr>
+          <w:rFonts w:cstheme="minorHAnsi"/>
+          <w:b/>
+          <w:bCs/>
+        </w:rPr>
+      </w:pPr>
+    </w:p>
+    <w:p>
+      <w:pPr>
+        <w:rPr>
+          <w:rFonts w:cstheme="minorHAnsi"/>
+          <w:b/>
+          <w:bCs/>
+        </w:rPr>
+      </w:pPr>
+      <w:r>
+        <w:rPr>
+          <w:rFonts w:cstheme="minorHAnsi"/>
+          <w:b/>
+          <w:bCs/>
+        </w:rPr>
+        <w:t>Please Print or Sign your signature here:</w:t>
+      </w:r>
+    </w:p>
+    <w:p>
+      <w:pPr>
+        <w:rPr>
+          <w:rFonts w:cstheme="minorHAnsi"/>
+          <w:b/>
+          <w:bCs/>
+        </w:rPr>
+      </w:pPr>
+    </w:p>
+    <w:p>
+      <w:pPr>
+        <w:spacing w:line="360" w:lineRule="auto"/>
+        <w:rPr>
+          <w:rFonts w:ascii="Cavolini" w:hAnsi="Cavolini" w:cs="Cavolini"/>
+        </w:rPr>
+      </w:pPr>
+      <w:r>
+        <w:rPr>
+          <w:rFonts w:cstheme="minorHAnsi"/>
+          <w:b/>
+          <w:bCs/>
+        </w:rPr>
+        <w:t xml:space="preserve">Ursula Mennear:  </w:t>
+      </w:r>
+      <w:r>
+        <w:rPr>
+          <w:rFonts w:ascii="Cavolini" w:hAnsi="Cavolini" w:cs="Cavolini"/>
+        </w:rPr>
+        <w:t>u mennear</w:t>
+      </w:r>
+      <w:r>
+        <w:rPr>
+          <w:rFonts w:ascii="Cavolini" w:hAnsi="Cavolini" w:cs="Cavolini"/>
+        </w:rPr>
+        <w:tab/>
+      </w:r>
+      <w:r>
+        <w:rPr>
+          <w:rFonts w:ascii="Cavolini" w:hAnsi="Cavolini" w:cs="Cavolini"/>
+        </w:rPr>
+        <w:tab/>
+      </w:r>
+      <w:r>
+        <w:rPr>
+          <w:rFonts w:ascii="Cavolini" w:hAnsi="Cavolini" w:cs="Cavolini"/>
+        </w:rPr>
+        <w:tab/>
+      </w:r>
+      <w:r>
+        <w:rPr>
+          <w:rFonts w:ascii="Cavolini" w:hAnsi="Cavolini" w:cs="Cavolini"/>
+        </w:rPr>
+        <w:tab/>
+      </w:r>
+      <w:r>
+        <w:rPr>
+          <w:rFonts w:ascii="Cavolini" w:hAnsi="Cavolini" w:cs="Cavolini"/>
+        </w:rPr>
+        <w:tab/>
+      </w:r>
+      <w:r>
+        <w:rPr>
+          <w:rFonts w:ascii="Cavolini" w:hAnsi="Cavolini" w:cs="Cavolini"/>
+        </w:rPr>
+        <w:tab/>
+      </w:r>
+      <w:r>
+        <w:rPr>
+          <w:rFonts w:ascii="Cavolini" w:hAnsi="Cavolini" w:cs="Cavolini"/>
+        </w:rPr>
+        <w:tab/>
+      </w:r>
+      <w:r>
+        <w:rPr>
+          <w:rFonts w:ascii="Cavolini" w:hAnsi="Cavolini" w:cs="Cavolini"/>
+        </w:rPr>
+        <w:tab/>
+      </w:r>
+    </w:p>
+    <w:p>
+      <w:pPr>
+        <w:spacing w:line="360" w:lineRule="auto"/>
+        <w:rPr>
+          <w:rFonts w:cstheme="minorHAnsi"/>
+          <w:b/>
+          <w:bCs/>
+        </w:rPr>
+      </w:pPr>
+      <w:r>
+        <w:rPr>
+          <w:rFonts w:cstheme="minorHAnsi"/>
+          <w:b/>
+          <w:bCs/>
+        </w:rPr>
+        <w:t>Jack French:</w:t>
+      </w:r>
+    </w:p>
+    <w:p>
+      <w:pPr>
+        <w:spacing w:line="360" w:lineRule="auto"/>
+        <w:rPr>
+          <w:rFonts w:cstheme="minorHAnsi"/>
+          <w:b/>
+          <w:bCs/>
+        </w:rPr>
+      </w:pPr>
+      <w:r>
+        <w:rPr>
+          <w:rFonts w:cstheme="minorHAnsi"/>
+          <w:b/>
+          <w:bCs/>
+        </w:rPr>
+        <w:t>Nafees</w:t>
+      </w:r>
+      <w:r>
+        <w:rPr>
+          <w:rFonts w:cstheme="minorHAnsi"/>
+          <w:b/>
+          <w:bCs/>
+        </w:rPr>
+        <w:t xml:space="preserve"> Naushad Posharkar:</w:t>
+      </w:r>
+    </w:p>
+    <w:p>
+      <w:pPr>
+        <w:spacing w:line="360" w:lineRule="auto"/>
+        <w:rPr>
+          <w:rFonts w:cstheme="minorHAnsi"/>
+          <w:b/>
+          <w:bCs/>
+        </w:rPr>
+      </w:pPr>
+      <w:r>
+        <w:rPr>
+          <w:rFonts w:cstheme="minorHAnsi"/>
+          <w:b/>
+          <w:bCs/>
+        </w:rPr>
+        <w:t>Kanchan Dhansing Chavan:</w:t>
+      </w:r>
+    </w:p>
+    <w:p>
+      <w:pPr>
+        <w:spacing w:line="360" w:lineRule="auto"/>
+        <w:rPr>
+          <w:rFonts w:cstheme="minorHAnsi"/>
+          <w:b/>
+          <w:bCs/>
+        </w:rPr>
+      </w:pPr>
+      <w:r>
+        <w:rPr>
+          <w:rFonts w:cstheme="minorHAnsi"/>
+          <w:b/>
+          <w:bCs/>
+        </w:rPr>
+        <w:t>Kaiyuan Li:</w:t>
+      </w:r>
+    </w:p>
+    <w:p>
+      <w:pPr>
+        <w:spacing w:line="360" w:lineRule="auto"/>
+        <w:rPr>
+          <w:rFonts w:cstheme="minorHAnsi"/>
+          <w:b/>
+          <w:bCs/>
+        </w:rPr>
+      </w:pPr>
+      <w:r>
+        <w:rPr>
+          <w:rFonts w:cstheme="minorHAnsi"/>
+          <w:b/>
+          <w:bCs/>
+        </w:rPr>
+        <w:t>Swaroop Dattatraya Patil:</w:t>
       </w:r>
     </w:p>
     <w:p>

</xml_diff>

<commit_message>
Figure for all datasets
</commit_message>
<xml_diff>
--- a/Nature Inspired Meeting Minutes/Nature Inspired Meeting Minutes.docx
+++ b/Nature Inspired Meeting Minutes/Nature Inspired Meeting Minutes.docx
@@ -2233,15 +2233,6 @@
         </w:rPr>
         <w:t>Swaroop Dattatraya Patil:</w:t>
       </w:r>
-    </w:p>
-    <w:p>
-      <w:pPr>
-        <w:rPr>
-          <w:rFonts w:cstheme="minorHAnsi"/>
-          <w:b/>
-          <w:bCs/>
-        </w:rPr>
-      </w:pPr>
     </w:p>
     <w:sectPr>
       <w:pgSz w:w="11906" w:h="16838"/>

</xml_diff>

<commit_message>
Updated minutes based on Kanchan's objection
</commit_message>
<xml_diff>
--- a/Nature Inspired Meeting Minutes/Nature Inspired Meeting Minutes.docx
+++ b/Nature Inspired Meeting Minutes/Nature Inspired Meeting Minutes.docx
@@ -1,6 +1,6 @@
 
 <file path=word/document.xml><?xml version="1.0" encoding="utf-8"?>
-<w:document xmlns:wpc="http://schemas.microsoft.com/office/word/2010/wordprocessingCanvas" xmlns:cx="http://schemas.microsoft.com/office/drawing/2014/chartex" xmlns:cx1="http://schemas.microsoft.com/office/drawing/2015/9/8/chartex" xmlns:cx2="http://schemas.microsoft.com/office/drawing/2015/10/21/chartex" xmlns:cx3="http://schemas.microsoft.com/office/drawing/2016/5/9/chartex" xmlns:cx4="http://schemas.microsoft.com/office/drawing/2016/5/10/chartex" xmlns:cx5="http://schemas.microsoft.com/office/drawing/2016/5/11/chartex" xmlns:cx6="http://schemas.microsoft.com/office/drawing/2016/5/12/chartex" xmlns:cx7="http://schemas.microsoft.com/office/drawing/2016/5/13/chartex" xmlns:cx8="http://schemas.microsoft.com/office/drawing/2016/5/14/chartex" xmlns:mc="http://schemas.openxmlformats.org/markup-compatibility/2006" xmlns:aink="http://schemas.microsoft.com/office/drawing/2016/ink" xmlns:am3d="http://schemas.microsoft.com/office/drawing/2017/model3d" xmlns:o="urn:schemas-microsoft-com:office:office" xmlns:r="http://schemas.openxmlformats.org/officeDocument/2006/relationships" xmlns:m="http://schemas.openxmlformats.org/officeDocument/2006/math" xmlns:v="urn:schemas-microsoft-com:vml" xmlns:wp14="http://schemas.microsoft.com/office/word/2010/wordprocessingDrawing" xmlns:wp="http://schemas.openxmlformats.org/drawingml/2006/wordprocessingDrawing" xmlns:w10="urn:schemas-microsoft-com:office:word" xmlns:w="http://schemas.openxmlformats.org/wordprocessingml/2006/main" xmlns:w14="http://schemas.microsoft.com/office/word/2010/wordml" xmlns:w15="http://schemas.microsoft.com/office/word/2012/wordml" xmlns:w16cex="http://schemas.microsoft.com/office/word/2018/wordml/cex" xmlns:w16cid="http://schemas.microsoft.com/office/word/2016/wordml/cid" xmlns:w16="http://schemas.microsoft.com/office/word/2018/wordml" xmlns:w16se="http://schemas.microsoft.com/office/word/2015/wordml/symex" xmlns:wpg="http://schemas.microsoft.com/office/word/2010/wordprocessingGroup" xmlns:wpi="http://schemas.microsoft.com/office/word/2010/wordprocessingInk" xmlns:wne="http://schemas.microsoft.com/office/word/2006/wordml" xmlns:wps="http://schemas.microsoft.com/office/word/2010/wordprocessingShape" mc:Ignorable="w14 w15 w16se w16cid w16 w16cex wp14">
+<w:document xmlns:wpc="http://schemas.microsoft.com/office/word/2010/wordprocessingCanvas" xmlns:cx="http://schemas.microsoft.com/office/drawing/2014/chartex" xmlns:cx1="http://schemas.microsoft.com/office/drawing/2015/9/8/chartex" xmlns:cx2="http://schemas.microsoft.com/office/drawing/2015/10/21/chartex" xmlns:cx3="http://schemas.microsoft.com/office/drawing/2016/5/9/chartex" xmlns:cx4="http://schemas.microsoft.com/office/drawing/2016/5/10/chartex" xmlns:cx5="http://schemas.microsoft.com/office/drawing/2016/5/11/chartex" xmlns:cx6="http://schemas.microsoft.com/office/drawing/2016/5/12/chartex" xmlns:cx7="http://schemas.microsoft.com/office/drawing/2016/5/13/chartex" xmlns:cx8="http://schemas.microsoft.com/office/drawing/2016/5/14/chartex" xmlns:mc="http://schemas.openxmlformats.org/markup-compatibility/2006" xmlns:aink="http://schemas.microsoft.com/office/drawing/2016/ink" xmlns:am3d="http://schemas.microsoft.com/office/drawing/2017/model3d" xmlns:o="urn:schemas-microsoft-com:office:office" xmlns:oel="http://schemas.microsoft.com/office/2019/extlst" xmlns:r="http://schemas.openxmlformats.org/officeDocument/2006/relationships" xmlns:m="http://schemas.openxmlformats.org/officeDocument/2006/math" xmlns:v="urn:schemas-microsoft-com:vml" xmlns:wp14="http://schemas.microsoft.com/office/word/2010/wordprocessingDrawing" xmlns:wp="http://schemas.openxmlformats.org/drawingml/2006/wordprocessingDrawing" xmlns:w10="urn:schemas-microsoft-com:office:word" xmlns:w="http://schemas.openxmlformats.org/wordprocessingml/2006/main" xmlns:w14="http://schemas.microsoft.com/office/word/2010/wordml" xmlns:w15="http://schemas.microsoft.com/office/word/2012/wordml" xmlns:w16cex="http://schemas.microsoft.com/office/word/2018/wordml/cex" xmlns:w16cid="http://schemas.microsoft.com/office/word/2016/wordml/cid" xmlns:w16="http://schemas.microsoft.com/office/word/2018/wordml" xmlns:w16sdtdh="http://schemas.microsoft.com/office/word/2020/wordml/sdtdatahash" xmlns:w16se="http://schemas.microsoft.com/office/word/2015/wordml/symex" xmlns:wpg="http://schemas.microsoft.com/office/word/2010/wordprocessingGroup" xmlns:wpi="http://schemas.microsoft.com/office/word/2010/wordprocessingInk" xmlns:wne="http://schemas.microsoft.com/office/word/2006/wordml" xmlns:wps="http://schemas.microsoft.com/office/word/2010/wordprocessingShape" mc:Ignorable="w14 w15 w16se w16cid w16 w16cex w16sdtdh wp14">
   <w:body>
     <w:p>
       <w:pPr>
@@ -99,13 +99,7 @@
         <w:rPr>
           <w:rStyle w:val="ui-provider"/>
         </w:rPr>
-        <w:t xml:space="preserve">The task for the week: Research nature-inspired methods and determine representations and fitness functions for each method for </w:t>
-      </w:r>
-      <w:r>
-        <w:rPr>
-          <w:rStyle w:val="ui-provider"/>
-        </w:rPr>
-        <w:t>discussion next week.</w:t>
+        <w:t>The task for the week: Research nature-inspired methods and determine representations and fitness functions for each method for discussion next week.</w:t>
       </w:r>
     </w:p>
     <w:p>
@@ -218,13 +212,25 @@
         <w:rPr>
           <w:rStyle w:val="ui-provider"/>
         </w:rPr>
-        <w:t xml:space="preserve"> discu</w:t>
-      </w:r>
-      <w:r>
+        <w:t xml:space="preserve"> discussed potential algorithms, including evolutionary algorithms (EA), particle swarms, Hillclimb and ant colony optimisation.</w:t>
+      </w:r>
+    </w:p>
+    <w:p>
+      <w:pPr>
+        <w:pStyle w:val="ListParagraph1"/>
+        <w:numPr>
+          <w:ilvl w:val="0"/>
+          <w:numId w:val="2"/>
+        </w:numPr>
         <w:rPr>
           <w:rStyle w:val="ui-provider"/>
         </w:rPr>
-        <w:t>ssed potential algorithms, including evolutionary algorithms (EA), particle swarms, Hillclimb and ant colony optimisation.</w:t>
+      </w:pPr>
+      <w:r>
+        <w:rPr>
+          <w:rStyle w:val="ui-provider"/>
+        </w:rPr>
+        <w:t xml:space="preserve">Kanchan suggested ant colony but did not share research beyond what was taught in class to contribute. </w:t>
       </w:r>
     </w:p>
     <w:p>
@@ -257,13 +263,33 @@
         <w:rPr>
           <w:rStyle w:val="ui-provider"/>
         </w:rPr>
-        <w:t>Jack proposed EA, showing some research he co</w:t>
-      </w:r>
-      <w:r>
+        <w:t>Jack proposed EA, showing some research he conducted.</w:t>
+      </w:r>
+    </w:p>
+    <w:p>
+      <w:pPr>
+        <w:pStyle w:val="ListParagraph1"/>
+        <w:numPr>
+          <w:ilvl w:val="0"/>
+          <w:numId w:val="2"/>
+        </w:numPr>
         <w:rPr>
           <w:rStyle w:val="ui-provider"/>
-        </w:rPr>
-        <w:t>nducted.</w:t>
+          <w:rFonts w:cstheme="minorHAnsi"/>
+        </w:rPr>
+      </w:pPr>
+      <w:r>
+        <w:rPr>
+          <w:rStyle w:val="ui-provider"/>
+        </w:rPr>
+        <w:t xml:space="preserve">Decided to go with EA due to their use in the problem previously, the groups’ familiarity </w:t>
+      </w:r>
+      <w:r>
+        <w:rPr>
+          <w:rStyle w:val="ui-provider"/>
+          <w:rFonts w:cstheme="minorHAnsi"/>
+        </w:rPr>
+        <w:t>with them and their lower complexity based on other methods.</w:t>
       </w:r>
     </w:p>
     <w:p>
@@ -281,15 +307,29 @@
       <w:r>
         <w:rPr>
           <w:rStyle w:val="ui-provider"/>
-        </w:rPr>
-        <w:t xml:space="preserve">Decided to go with EA due to their use in the problem previously, the groups’ familiarity </w:t>
-      </w:r>
-      <w:r>
+          <w:rFonts w:cstheme="minorHAnsi"/>
+        </w:rPr>
+        <w:t>Reviewed a function specification made by Jack.</w:t>
+      </w:r>
+    </w:p>
+    <w:p>
+      <w:pPr>
+        <w:pStyle w:val="ListParagraph1"/>
+        <w:numPr>
+          <w:ilvl w:val="0"/>
+          <w:numId w:val="2"/>
+        </w:numPr>
         <w:rPr>
           <w:rStyle w:val="ui-provider"/>
           <w:rFonts w:cstheme="minorHAnsi"/>
         </w:rPr>
-        <w:t>with them and their lower complexity based on other methods.</w:t>
+      </w:pPr>
+      <w:r>
+        <w:rPr>
+          <w:rStyle w:val="ui-provider"/>
+          <w:rFonts w:cstheme="minorHAnsi"/>
+        </w:rPr>
+        <w:t xml:space="preserve">Clarifications for the problem specification for members by Jack &amp; Ursula </w:t>
       </w:r>
     </w:p>
     <w:p>
@@ -309,7 +349,7 @@
           <w:rStyle w:val="ui-provider"/>
           <w:rFonts w:cstheme="minorHAnsi"/>
         </w:rPr>
-        <w:t>Reviewed a function specification made by Jack.</w:t>
+        <w:t>Reviewed code converting the .txt files from the competition to a data structure from Kaiyuan.</w:t>
       </w:r>
     </w:p>
     <w:p>
@@ -329,14 +369,27 @@
           <w:rStyle w:val="ui-provider"/>
           <w:rFonts w:cstheme="minorHAnsi"/>
         </w:rPr>
-        <w:t>Clarifications for the problem specification for</w:t>
-      </w:r>
-      <w:r>
+        <w:t>Broke down the EA into functions and talked through the difficulty of each of the functions.</w:t>
+      </w:r>
+    </w:p>
+    <w:p>
+      <w:pPr>
+        <w:pStyle w:val="ListParagraph1"/>
+        <w:numPr>
+          <w:ilvl w:val="0"/>
+          <w:numId w:val="2"/>
+        </w:numPr>
         <w:rPr>
           <w:rStyle w:val="ui-provider"/>
           <w:rFonts w:cstheme="minorHAnsi"/>
         </w:rPr>
-        <w:t xml:space="preserve"> members by Jack &amp; Ursula </w:t>
+      </w:pPr>
+      <w:r>
+        <w:rPr>
+          <w:rStyle w:val="ui-provider"/>
+          <w:rFonts w:cstheme="minorHAnsi"/>
+        </w:rPr>
+        <w:t xml:space="preserve">Members assigned themselves functions based on what they thought they could complete. Each member was assigned at least one function. </w:t>
       </w:r>
     </w:p>
     <w:p>
@@ -347,16 +400,22 @@
           <w:numId w:val="2"/>
         </w:numPr>
         <w:rPr>
+          <w:rFonts w:cstheme="minorHAnsi"/>
+        </w:rPr>
+      </w:pPr>
+      <w:r>
+        <w:rPr>
           <w:rStyle w:val="ui-provider"/>
           <w:rFonts w:cstheme="minorHAnsi"/>
         </w:rPr>
-      </w:pPr>
-      <w:r>
-        <w:rPr>
-          <w:rStyle w:val="ui-provider"/>
-          <w:rFonts w:cstheme="minorHAnsi"/>
-        </w:rPr>
-        <w:t>Reviewed code converting the .txt files from the competition to a data structure from Kaiyuan.</w:t>
+        <w:t xml:space="preserve">Additional functions were assigned to Ursula, Jack, Kaiyuan and </w:t>
+      </w:r>
+      <w:r>
+        <w:rPr>
+          <w:rFonts w:cstheme="minorHAnsi"/>
+          <w:color w:val="252424"/>
+        </w:rPr>
+        <w:t>Nafees.</w:t>
       </w:r>
     </w:p>
     <w:p>
@@ -367,16 +426,14 @@
           <w:numId w:val="2"/>
         </w:numPr>
         <w:rPr>
-          <w:rStyle w:val="ui-provider"/>
-          <w:rFonts w:cstheme="minorHAnsi"/>
-        </w:rPr>
-      </w:pPr>
-      <w:r>
-        <w:rPr>
-          <w:rStyle w:val="ui-provider"/>
-          <w:rFonts w:cstheme="minorHAnsi"/>
-        </w:rPr>
-        <w:t>Broke down the EA into functions and talked through the difficulty of each of the functions.</w:t>
+          <w:rFonts w:cstheme="minorHAnsi"/>
+        </w:rPr>
+      </w:pPr>
+      <w:r>
+        <w:rPr>
+          <w:rFonts w:cstheme="minorHAnsi"/>
+        </w:rPr>
+        <w:t>Quick overview of how to use GitHub with VS code by Jack and Ursula.</w:t>
       </w:r>
     </w:p>
     <w:p>
@@ -387,91 +444,14 @@
           <w:numId w:val="2"/>
         </w:numPr>
         <w:rPr>
-          <w:rStyle w:val="ui-provider"/>
-          <w:rFonts w:cstheme="minorHAnsi"/>
-        </w:rPr>
-      </w:pPr>
-      <w:r>
-        <w:rPr>
-          <w:rStyle w:val="ui-provider"/>
-          <w:rFonts w:cstheme="minorHAnsi"/>
-        </w:rPr>
-        <w:t>Members assigned themselves functions bas</w:t>
-      </w:r>
-      <w:r>
-        <w:rPr>
-          <w:rStyle w:val="ui-provider"/>
-          <w:rFonts w:cstheme="minorHAnsi"/>
-        </w:rPr>
-        <w:t xml:space="preserve">ed on what they thought they could complete. Each member was assigned at least one function. </w:t>
-      </w:r>
-    </w:p>
-    <w:p>
-      <w:pPr>
-        <w:pStyle w:val="ListParagraph1"/>
-        <w:numPr>
-          <w:ilvl w:val="0"/>
-          <w:numId w:val="2"/>
-        </w:numPr>
-        <w:rPr>
-          <w:rFonts w:cstheme="minorHAnsi"/>
-        </w:rPr>
-      </w:pPr>
-      <w:r>
-        <w:rPr>
-          <w:rStyle w:val="ui-provider"/>
-          <w:rFonts w:cstheme="minorHAnsi"/>
-        </w:rPr>
-        <w:t xml:space="preserve">Additional functions were assigned to Ursula, Jack, Kaiyuan and </w:t>
-      </w:r>
-      <w:r>
-        <w:rPr>
-          <w:rFonts w:cstheme="minorHAnsi"/>
-          <w:color w:val="252424"/>
-        </w:rPr>
-        <w:t>Nafees.</w:t>
-      </w:r>
-    </w:p>
-    <w:p>
-      <w:pPr>
-        <w:pStyle w:val="ListParagraph1"/>
-        <w:numPr>
-          <w:ilvl w:val="0"/>
-          <w:numId w:val="2"/>
-        </w:numPr>
-        <w:rPr>
-          <w:rFonts w:cstheme="minorHAnsi"/>
-        </w:rPr>
-      </w:pPr>
-      <w:r>
-        <w:rPr>
-          <w:rFonts w:cstheme="minorHAnsi"/>
-        </w:rPr>
-        <w:t>Quick overview of how to use GitHub with VS code by Jack and Ursula.</w:t>
-      </w:r>
-    </w:p>
-    <w:p>
-      <w:pPr>
-        <w:pStyle w:val="ListParagraph1"/>
-        <w:numPr>
-          <w:ilvl w:val="0"/>
-          <w:numId w:val="2"/>
-        </w:numPr>
-        <w:rPr>
-          <w:rFonts w:cstheme="minorHAnsi"/>
-        </w:rPr>
-      </w:pPr>
-      <w:r>
-        <w:rPr>
-          <w:rFonts w:cstheme="minorHAnsi"/>
-        </w:rPr>
-        <w:t xml:space="preserve">Checked every member </w:t>
-      </w:r>
-      <w:r>
-        <w:rPr>
-          <w:rFonts w:cstheme="minorHAnsi"/>
-        </w:rPr>
-        <w:t>was happy they knew what to do and what to work on for the rest of the week.</w:t>
+          <w:rFonts w:cstheme="minorHAnsi"/>
+        </w:rPr>
+      </w:pPr>
+      <w:r>
+        <w:rPr>
+          <w:rFonts w:cstheme="minorHAnsi"/>
+        </w:rPr>
+        <w:t>Checked every member was happy they knew what to do and what to work on for the rest of the week.</w:t>
       </w:r>
     </w:p>
     <w:p>
@@ -564,13 +544,7 @@
         <w:rPr>
           <w:rFonts w:cstheme="minorHAnsi"/>
         </w:rPr>
-        <w:t xml:space="preserve">Ursula began the meeting by discussing the agenda, namely the </w:t>
-      </w:r>
-      <w:r>
-        <w:rPr>
-          <w:rFonts w:cstheme="minorHAnsi"/>
-        </w:rPr>
-        <w:t>functions we had implemented that week and the work that needed to be assigned for next week</w:t>
+        <w:t>Ursula began the meeting by discussing the agenda, namely the functions we had implemented that week and the work that needed to be assigned for next week</w:t>
       </w:r>
     </w:p>
     <w:p>
@@ -665,13 +639,7 @@
         <w:rPr>
           <w:rFonts w:cstheme="minorHAnsi"/>
         </w:rPr>
-        <w:t>generate_initial_</w:t>
-      </w:r>
-      <w:r>
-        <w:rPr>
-          <w:rFonts w:cstheme="minorHAnsi"/>
-        </w:rPr>
-        <w:t>population</w:t>
+        <w:t>generate_initial_population</w:t>
       </w:r>
       <w:proofErr w:type="spellEnd"/>
       <w:r>
@@ -727,6 +695,7 @@
         <w:rPr>
           <w:rFonts w:cstheme="minorHAnsi"/>
         </w:rPr>
+        <w:lastRenderedPageBreak/>
         <w:t>evaluate_candidate_solution_cost_pdist</w:t>
       </w:r>
       <w:proofErr w:type="spellEnd"/>
@@ -798,14 +767,7 @@
         <w:rPr>
           <w:rFonts w:cstheme="minorHAnsi"/>
         </w:rPr>
-        <w:lastRenderedPageBreak/>
-        <w:t xml:space="preserve">Kaiyuan stated that he </w:t>
-      </w:r>
-      <w:r>
-        <w:rPr>
-          <w:rFonts w:cstheme="minorHAnsi"/>
-        </w:rPr>
-        <w:t>had implemented some code to extract the data from files, but since it did not work on the testing data due to its size, Jack implemented some of the above functions instead.</w:t>
+        <w:t>Kaiyuan stated that he had implemented some code to extract the data from files, but since it did not work on the testing data due to its size, Jack implemented some of the above functions instead.</w:t>
       </w:r>
     </w:p>
     <w:p>
@@ -865,13 +827,7 @@
         <w:rPr>
           <w:rFonts w:cstheme="minorHAnsi"/>
         </w:rPr>
-        <w:t xml:space="preserve"> functi</w:t>
-      </w:r>
-      <w:r>
-        <w:rPr>
-          <w:rFonts w:cstheme="minorHAnsi"/>
-        </w:rPr>
-        <w:t>ons, showing the graphical representations of the Pareto front and their ranks and explaining the logic behind it and the tests conducted.</w:t>
+        <w:t xml:space="preserve"> functions, showing the graphical representations of the Pareto front and their ranks and explaining the logic behind it and the tests conducted.</w:t>
       </w:r>
     </w:p>
     <w:p>
@@ -903,13 +859,7 @@
         <w:rPr>
           <w:rFonts w:cstheme="minorHAnsi"/>
         </w:rPr>
-        <w:t>. This function had been tested and returned the expected resul</w:t>
-      </w:r>
-      <w:r>
-        <w:rPr>
-          <w:rFonts w:cstheme="minorHAnsi"/>
-        </w:rPr>
-        <w:t>ts.</w:t>
+        <w:t>. This function had been tested and returned the expected results.</w:t>
       </w:r>
     </w:p>
     <w:p>
@@ -959,13 +909,7 @@
         <w:rPr>
           <w:rFonts w:cstheme="minorHAnsi"/>
         </w:rPr>
-        <w:t>; however, t</w:t>
-      </w:r>
-      <w:r>
-        <w:rPr>
-          <w:rFonts w:cstheme="minorHAnsi"/>
-        </w:rPr>
-        <w:t>his also didn’t have the correct input or output, so needed adjusting and testing.</w:t>
+        <w:t>; however, this also didn’t have the correct input or output, so needed adjusting and testing.</w:t>
       </w:r>
     </w:p>
     <w:p>
@@ -1001,13 +945,7 @@
         <w:rPr>
           <w:rFonts w:cstheme="minorHAnsi"/>
         </w:rPr>
-        <w:t>Jack offered to fix functions from other te</w:t>
-      </w:r>
-      <w:r>
-        <w:rPr>
-          <w:rFonts w:cstheme="minorHAnsi"/>
-        </w:rPr>
-        <w:t>am members with the wrong inputs and outputs.</w:t>
+        <w:t>Jack offered to fix functions from other team members with the wrong inputs and outputs.</w:t>
       </w:r>
     </w:p>
     <w:p>
@@ -1061,13 +999,7 @@
         <w:rPr>
           <w:rFonts w:cstheme="minorHAnsi"/>
         </w:rPr>
-        <w:t>There was a discus</w:t>
-      </w:r>
-      <w:r>
-        <w:rPr>
-          <w:rFonts w:cstheme="minorHAnsi"/>
-        </w:rPr>
-        <w:t>sion between Ursula and Jack about reducing time complexity within the functions, and a couple of suggestions were made and commented on in the code.</w:t>
+        <w:t>There was a discussion between Ursula and Jack about reducing time complexity within the functions, and a couple of suggestions were made and commented on in the code.</w:t>
       </w:r>
     </w:p>
     <w:p>
@@ -1085,13 +1017,7 @@
         <w:rPr>
           <w:rFonts w:cstheme="minorHAnsi"/>
         </w:rPr>
-        <w:t>Ursula went through the project specification and the requirements for the group report, splitting the tas</w:t>
-      </w:r>
-      <w:r>
-        <w:rPr>
-          <w:rFonts w:cstheme="minorHAnsi"/>
-        </w:rPr>
-        <w:t xml:space="preserve">k into three sections that we could write about so far. </w:t>
+        <w:t xml:space="preserve">Ursula went through the project specification and the requirements for the group report, splitting the task into three sections that we could write about so far. </w:t>
       </w:r>
     </w:p>
     <w:p>
@@ -1145,10 +1071,7 @@
         </w:rPr>
       </w:pPr>
       <w:r>
-        <w:t>Ursula was assigned to the division of the larger problem i</w:t>
-      </w:r>
-      <w:r>
-        <w:t>nto tasks.</w:t>
+        <w:t>Ursula was assigned to the division of the larger problem into tasks.</w:t>
       </w:r>
     </w:p>
     <w:p>
@@ -1217,13 +1140,7 @@
         <w:rPr>
           <w:rFonts w:cstheme="minorHAnsi"/>
         </w:rPr>
-        <w:t>Decided as a group deadline to finish the coding by Sund</w:t>
-      </w:r>
-      <w:r>
-        <w:rPr>
-          <w:rFonts w:cstheme="minorHAnsi"/>
-        </w:rPr>
-        <w:t>ay evening so the experimentation and report could be written the next week.</w:t>
+        <w:t>Decided as a group deadline to finish the coding by Sunday evening so the experimentation and report could be written the next week.</w:t>
       </w:r>
     </w:p>
     <w:p>
@@ -1318,13 +1235,7 @@
         <w:rPr>
           <w:rFonts w:cstheme="minorHAnsi"/>
         </w:rPr>
-        <w:t xml:space="preserve">Began by </w:t>
-      </w:r>
-      <w:r>
-        <w:rPr>
-          <w:rFonts w:cstheme="minorHAnsi"/>
-        </w:rPr>
-        <w:t>checking the code was finished</w:t>
+        <w:t>Began by checking the code was finished</w:t>
       </w:r>
     </w:p>
     <w:p>
@@ -1378,13 +1289,7 @@
         <w:rPr>
           <w:rFonts w:cstheme="minorHAnsi"/>
         </w:rPr>
-        <w:t>A demo</w:t>
-      </w:r>
-      <w:r>
-        <w:rPr>
-          <w:rFonts w:cstheme="minorHAnsi"/>
-        </w:rPr>
-        <w:t xml:space="preserve">nstration of how to change all instances of a name was given </w:t>
+        <w:t xml:space="preserve">A demonstration of how to change all instances of a name was given </w:t>
       </w:r>
     </w:p>
     <w:p>
@@ -1402,6 +1307,7 @@
         <w:rPr>
           <w:rFonts w:cstheme="minorHAnsi"/>
         </w:rPr>
+        <w:lastRenderedPageBreak/>
         <w:t>Swaroop and Kanchan volunteered to write up the results section of the group report</w:t>
       </w:r>
     </w:p>
@@ -1438,14 +1344,7 @@
         <w:rPr>
           <w:rFonts w:cstheme="minorHAnsi"/>
         </w:rPr>
-        <w:lastRenderedPageBreak/>
-        <w:t>Me</w:t>
-      </w:r>
-      <w:r>
-        <w:rPr>
-          <w:rFonts w:cstheme="minorHAnsi"/>
-        </w:rPr>
-        <w:t xml:space="preserve">mbers agreed to have the results finished by Wednesday and uploaded to GitHub </w:t>
+        <w:t xml:space="preserve">Members agreed to have the results finished by Wednesday and uploaded to GitHub </w:t>
       </w:r>
     </w:p>
     <w:p>
@@ -1540,13 +1439,7 @@
         <w:rPr>
           <w:rFonts w:cstheme="minorHAnsi"/>
         </w:rPr>
-        <w:t>It was discussed that experiments were</w:t>
-      </w:r>
-      <w:r>
-        <w:rPr>
-          <w:rFonts w:cstheme="minorHAnsi"/>
-        </w:rPr>
-        <w:t xml:space="preserve"> only conducted on the smallest dataset, and then the optimal set was the only set run on all other datasets due to large run times associated with the larger files</w:t>
+        <w:t>It was discussed that experiments were only conducted on the smallest dataset, and then the optimal set was the only set run on all other datasets due to large run times associated with the larger files</w:t>
       </w:r>
     </w:p>
     <w:p>
@@ -1564,13 +1457,7 @@
         <w:rPr>
           <w:rFonts w:cstheme="minorHAnsi"/>
         </w:rPr>
-        <w:t>Kanchan has to rerun her file as she did not change the name of the input name of the datas</w:t>
-      </w:r>
-      <w:r>
-        <w:rPr>
-          <w:rFonts w:cstheme="minorHAnsi"/>
-        </w:rPr>
-        <w:t>et, so we do not have a set of solutions for the file she was assigned. She was asked to complete this as soon as possible</w:t>
+        <w:t>Kanchan has to rerun her file as she did not change the name of the input name of the dataset, so we do not have a set of solutions for the file she was assigned. She was asked to complete this as soon as possible</w:t>
       </w:r>
     </w:p>
     <w:p>
@@ -1606,13 +1493,7 @@
         <w:rPr>
           <w:rFonts w:cstheme="minorHAnsi"/>
         </w:rPr>
-        <w:t>Re-read the sp</w:t>
-      </w:r>
-      <w:r>
-        <w:rPr>
-          <w:rFonts w:cstheme="minorHAnsi"/>
-        </w:rPr>
-        <w:t>ecification and clarified points. Jack added to the latex file to create a template of what each section needs to cover</w:t>
+        <w:t>Re-read the specification and clarified points. Jack added to the latex file to create a template of what each section needs to cover</w:t>
       </w:r>
     </w:p>
     <w:p>
@@ -1630,13 +1511,7 @@
         <w:rPr>
           <w:rFonts w:cstheme="minorHAnsi"/>
         </w:rPr>
-        <w:t>Realised that experimentation goes in the individual reports, so reassigned just Kanchan to the results section of the group report base</w:t>
-      </w:r>
-      <w:r>
-        <w:rPr>
-          <w:rFonts w:cstheme="minorHAnsi"/>
-        </w:rPr>
-        <w:t>d on her request</w:t>
+        <w:t>Realised that experimentation goes in the individual reports, so reassigned just Kanchan to the results section of the group report based on her request</w:t>
       </w:r>
     </w:p>
     <w:p>
@@ -1801,33 +1676,6 @@
           <w:bCs/>
         </w:rPr>
       </w:pPr>
-    </w:p>
-    <w:p>
-      <w:pPr>
-        <w:rPr>
-          <w:rFonts w:cstheme="minorHAnsi"/>
-          <w:b/>
-          <w:bCs/>
-        </w:rPr>
-      </w:pPr>
-    </w:p>
-    <w:p>
-      <w:pPr>
-        <w:rPr>
-          <w:rFonts w:cstheme="minorHAnsi"/>
-          <w:b/>
-          <w:bCs/>
-        </w:rPr>
-      </w:pPr>
-    </w:p>
-    <w:p>
-      <w:pPr>
-        <w:rPr>
-          <w:rFonts w:cstheme="minorHAnsi"/>
-          <w:b/>
-          <w:bCs/>
-        </w:rPr>
-      </w:pPr>
       <w:r>
         <w:rPr>
           <w:rFonts w:cstheme="minorHAnsi"/>
@@ -1859,40 +1707,28 @@
           <w:b/>
           <w:bCs/>
         </w:rPr>
-        <w:t xml:space="preserve">Ursula </w:t>
+        <w:t xml:space="preserve">Ursula Mennear:  </w:t>
+      </w:r>
+      <w:r>
+        <w:rPr>
+          <w:rFonts w:ascii="Cavolini" w:hAnsi="Cavolini" w:cs="Cavolini"/>
+        </w:rPr>
+        <w:t xml:space="preserve">u </w:t>
       </w:r>
       <w:proofErr w:type="spellStart"/>
       <w:r>
         <w:rPr>
-          <w:rFonts w:cstheme="minorHAnsi"/>
-          <w:b/>
-          <w:bCs/>
-        </w:rPr>
-        <w:t>Mennear</w:t>
+          <w:rFonts w:ascii="Cavolini" w:hAnsi="Cavolini" w:cs="Cavolini"/>
+        </w:rPr>
+        <w:t>mennear</w:t>
       </w:r>
       <w:proofErr w:type="spellEnd"/>
       <w:r>
         <w:rPr>
-          <w:rFonts w:cstheme="minorHAnsi"/>
-          <w:b/>
-          <w:bCs/>
-        </w:rPr>
-        <w:t xml:space="preserve">:  </w:t>
-      </w:r>
-      <w:r>
-        <w:rPr>
           <w:rFonts w:ascii="Cavolini" w:hAnsi="Cavolini" w:cs="Cavolini"/>
         </w:rPr>
-        <w:t xml:space="preserve">u </w:t>
-      </w:r>
-      <w:proofErr w:type="spellStart"/>
-      <w:r>
-        <w:rPr>
-          <w:rFonts w:ascii="Cavolini" w:hAnsi="Cavolini" w:cs="Cavolini"/>
-        </w:rPr>
-        <w:t>mennear</w:t>
-      </w:r>
-      <w:proofErr w:type="spellEnd"/>
+        <w:t xml:space="preserve"> </w:t>
+      </w:r>
       <w:r>
         <w:rPr>
           <w:rFonts w:ascii="Cavolini" w:hAnsi="Cavolini" w:cs="Cavolini"/>
@@ -2112,7 +1948,7 @@
               </wp:anchor>
             </w:drawing>
           </mc:Choice>
-          <mc:Fallback xmlns:wpsCustomData="http://www.wps.cn/officeDocument/2013/wpsCustomData" xmlns:w16sdtdh="http://schemas.microsoft.com/office/word/2020/wordml/sdtdatahash" xmlns:oel="http://schemas.microsoft.com/office/2019/extlst">
+          <mc:Fallback xmlns:wpsCustomData="http://www.wps.cn/officeDocument/2013/wpsCustomData">
             <w:pict>
               <v:shape id="_x0000_s1026" o:spid="_x0000_s1026" o:spt="75" style="position:absolute;left:0pt;margin-left:72.6pt;margin-top:2.2pt;height:9.45pt;width:0.55pt;z-index:251659264;mso-width-relative:page;mso-height-relative:page;" coordsize="21600,21600" o:gfxdata="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">
                 <v:imagedata r:id="rId7" o:title=""/>
@@ -2158,7 +1994,7 @@
               </wp:anchor>
             </w:drawing>
           </mc:Choice>
-          <mc:Fallback xmlns:wpsCustomData="http://www.wps.cn/officeDocument/2013/wpsCustomData" xmlns:w16sdtdh="http://schemas.microsoft.com/office/word/2020/wordml/sdtdatahash" xmlns:oel="http://schemas.microsoft.com/office/2019/extlst">
+          <mc:Fallback xmlns:wpsCustomData="http://www.wps.cn/officeDocument/2013/wpsCustomData">
             <w:pict>
               <v:shape id="_x0000_s1026" o:spid="_x0000_s1026" o:spt="75" style="position:absolute;left:0pt;margin-left:73pt;margin-top:4.45pt;height:6.8pt;width:4.15pt;z-index:251660288;mso-width-relative:page;mso-height-relative:page;" coordsize="21600,21600" o:gfxdata="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">
                 <v:imagedata r:id="rId9" o:title=""/>
@@ -2204,7 +2040,7 @@
               </wp:anchor>
             </w:drawing>
           </mc:Choice>
-          <mc:Fallback xmlns:wpsCustomData="http://www.wps.cn/officeDocument/2013/wpsCustomData" xmlns:w16sdtdh="http://schemas.microsoft.com/office/word/2020/wordml/sdtdatahash" xmlns:oel="http://schemas.microsoft.com/office/2019/extlst">
+          <mc:Fallback xmlns:wpsCustomData="http://www.wps.cn/officeDocument/2013/wpsCustomData">
             <w:pict>
               <v:shape id="_x0000_s1026" o:spid="_x0000_s1026" o:spt="75" style="position:absolute;left:0pt;margin-left:78.35pt;margin-top:7pt;height:3.45pt;width:3.5pt;z-index:251661312;mso-width-relative:page;mso-height-relative:page;" coordsize="21600,21600" o:gfxdata="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">
                 <v:imagedata r:id="rId11" o:title=""/>
@@ -2250,7 +2086,7 @@
               </wp:anchor>
             </w:drawing>
           </mc:Choice>
-          <mc:Fallback xmlns:wpsCustomData="http://www.wps.cn/officeDocument/2013/wpsCustomData" xmlns:w16sdtdh="http://schemas.microsoft.com/office/word/2020/wordml/sdtdatahash" xmlns:oel="http://schemas.microsoft.com/office/2019/extlst">
+          <mc:Fallback xmlns:wpsCustomData="http://www.wps.cn/officeDocument/2013/wpsCustomData">
             <w:pict>
               <v:shape id="_x0000_s1026" o:spid="_x0000_s1026" o:spt="75" style="position:absolute;left:0pt;margin-left:83.55pt;margin-top:7.4pt;height:3.85pt;width:0.7pt;z-index:251662336;mso-width-relative:page;mso-height-relative:page;" coordsize="21600,21600" o:gfxdata="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">
                 <v:imagedata r:id="rId13" o:title=""/>
@@ -2296,7 +2132,7 @@
               </wp:anchor>
             </w:drawing>
           </mc:Choice>
-          <mc:Fallback xmlns:wpsCustomData="http://www.wps.cn/officeDocument/2013/wpsCustomData" xmlns:w16sdtdh="http://schemas.microsoft.com/office/word/2020/wordml/sdtdatahash" xmlns:oel="http://schemas.microsoft.com/office/2019/extlst">
+          <mc:Fallback xmlns:wpsCustomData="http://www.wps.cn/officeDocument/2013/wpsCustomData">
             <w:pict>
               <v:shape id="_x0000_s1026" o:spid="_x0000_s1026" o:spt="75" style="position:absolute;left:0pt;margin-left:83.15pt;margin-top:4.6pt;height:0.5pt;width:0.5pt;z-index:251663360;mso-width-relative:page;mso-height-relative:page;" coordsize="21600,21600" o:gfxdata="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">
                 <v:imagedata r:id="rId15" o:title=""/>
@@ -2342,7 +2178,7 @@
               </wp:anchor>
             </w:drawing>
           </mc:Choice>
-          <mc:Fallback xmlns:wpsCustomData="http://www.wps.cn/officeDocument/2013/wpsCustomData" xmlns:w16sdtdh="http://schemas.microsoft.com/office/word/2020/wordml/sdtdatahash" xmlns:oel="http://schemas.microsoft.com/office/2019/extlst">
+          <mc:Fallback xmlns:wpsCustomData="http://www.wps.cn/officeDocument/2013/wpsCustomData">
             <w:pict>
               <v:shape id="_x0000_s1026" o:spid="_x0000_s1026" o:spt="75" style="position:absolute;left:0pt;margin-left:86pt;margin-top:6.6pt;height:3.7pt;width:1.5pt;z-index:251664384;mso-width-relative:page;mso-height-relative:page;" coordsize="21600,21600" o:gfxdata="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">
                 <v:imagedata r:id="rId17" o:title=""/>
@@ -2388,7 +2224,7 @@
               </wp:anchor>
             </w:drawing>
           </mc:Choice>
-          <mc:Fallback xmlns:wpsCustomData="http://www.wps.cn/officeDocument/2013/wpsCustomData" xmlns:w16sdtdh="http://schemas.microsoft.com/office/word/2020/wordml/sdtdatahash" xmlns:oel="http://schemas.microsoft.com/office/2019/extlst">
+          <mc:Fallback xmlns:wpsCustomData="http://www.wps.cn/officeDocument/2013/wpsCustomData">
             <w:pict>
               <v:shape id="_x0000_s1026" o:spid="_x0000_s1026" o:spt="75" style="position:absolute;left:0pt;margin-left:86.25pt;margin-top:6.45pt;height:9.75pt;width:2.95pt;z-index:251665408;mso-width-relative:page;mso-height-relative:page;" coordsize="21600,21600" o:gfxdata="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">
                 <v:imagedata r:id="rId19" o:title=""/>
@@ -2434,7 +2270,7 @@
               </wp:anchor>
             </w:drawing>
           </mc:Choice>
-          <mc:Fallback xmlns:wpsCustomData="http://www.wps.cn/officeDocument/2013/wpsCustomData" xmlns:w16sdtdh="http://schemas.microsoft.com/office/word/2020/wordml/sdtdatahash" xmlns:oel="http://schemas.microsoft.com/office/2019/extlst">
+          <mc:Fallback xmlns:wpsCustomData="http://www.wps.cn/officeDocument/2013/wpsCustomData">
             <w:pict>
               <v:shape id="_x0000_s1026" o:spid="_x0000_s1026" o:spt="75" style="position:absolute;left:0pt;margin-left:90.65pt;margin-top:6.6pt;height:4.65pt;width:4.15pt;z-index:251666432;mso-width-relative:page;mso-height-relative:page;" coordsize="21600,21600" o:gfxdata="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">
                 <v:imagedata r:id="rId21" o:title=""/>
@@ -2480,7 +2316,7 @@
               </wp:anchor>
             </w:drawing>
           </mc:Choice>
-          <mc:Fallback xmlns:wpsCustomData="http://www.wps.cn/officeDocument/2013/wpsCustomData" xmlns:w16sdtdh="http://schemas.microsoft.com/office/word/2020/wordml/sdtdatahash" xmlns:oel="http://schemas.microsoft.com/office/2019/extlst">
+          <mc:Fallback xmlns:wpsCustomData="http://www.wps.cn/officeDocument/2013/wpsCustomData">
             <w:pict>
               <v:shape id="_x0000_s1026" o:spid="_x0000_s1026" o:spt="75" style="position:absolute;left:0pt;margin-left:96pt;margin-top:6.05pt;height:4.95pt;width:3.85pt;z-index:251667456;mso-width-relative:page;mso-height-relative:page;" coordsize="21600,21600" o:gfxdata="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">
                 <v:imagedata r:id="rId23" o:title=""/>
@@ -2526,7 +2362,7 @@
               </wp:anchor>
             </w:drawing>
           </mc:Choice>
-          <mc:Fallback xmlns:wpsCustomData="http://www.wps.cn/officeDocument/2013/wpsCustomData" xmlns:w16sdtdh="http://schemas.microsoft.com/office/word/2020/wordml/sdtdatahash" xmlns:oel="http://schemas.microsoft.com/office/2019/extlst">
+          <mc:Fallback xmlns:wpsCustomData="http://www.wps.cn/officeDocument/2013/wpsCustomData">
             <w:pict>
               <v:shape id="_x0000_s1026" o:spid="_x0000_s1026" o:spt="75" style="position:absolute;left:0pt;margin-left:101.2pt;margin-top:5.25pt;height:5.75pt;width:4.25pt;z-index:251668480;mso-width-relative:page;mso-height-relative:page;" coordsize="21600,21600" o:gfxdata="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">
                 <v:imagedata r:id="rId25" o:title=""/>
@@ -2572,7 +2408,7 @@
               </wp:anchor>
             </w:drawing>
           </mc:Choice>
-          <mc:Fallback xmlns:wpsCustomData="http://www.wps.cn/officeDocument/2013/wpsCustomData" xmlns:w16sdtdh="http://schemas.microsoft.com/office/word/2020/wordml/sdtdatahash" xmlns:oel="http://schemas.microsoft.com/office/2019/extlst">
+          <mc:Fallback xmlns:wpsCustomData="http://www.wps.cn/officeDocument/2013/wpsCustomData">
             <w:pict>
               <v:shape id="_x0000_s1026" o:spid="_x0000_s1026" o:spt="75" style="position:absolute;left:0pt;margin-left:107.7pt;margin-top:9.4pt;height:0.9pt;width:0.95pt;z-index:251669504;mso-width-relative:page;mso-height-relative:page;" coordsize="21600,21600" o:gfxdata="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">
                 <v:imagedata r:id="rId27" o:title=""/>
@@ -2618,7 +2454,7 @@
               </wp:anchor>
             </w:drawing>
           </mc:Choice>
-          <mc:Fallback xmlns:wpsCustomData="http://www.wps.cn/officeDocument/2013/wpsCustomData" xmlns:w16sdtdh="http://schemas.microsoft.com/office/word/2020/wordml/sdtdatahash" xmlns:oel="http://schemas.microsoft.com/office/2019/extlst">
+          <mc:Fallback xmlns:wpsCustomData="http://www.wps.cn/officeDocument/2013/wpsCustomData">
             <w:pict>
               <v:shape id="_x0000_s1026" o:spid="_x0000_s1026" o:spt="75" style="position:absolute;left:0pt;margin-left:113.1pt;margin-top:1.8pt;height:9.05pt;width:4pt;z-index:251670528;mso-width-relative:page;mso-height-relative:page;" coordsize="21600,21600" o:gfxdata="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">
                 <v:imagedata r:id="rId29" o:title=""/>
@@ -2664,7 +2500,7 @@
               </wp:anchor>
             </w:drawing>
           </mc:Choice>
-          <mc:Fallback xmlns:wpsCustomData="http://www.wps.cn/officeDocument/2013/wpsCustomData" xmlns:w16sdtdh="http://schemas.microsoft.com/office/word/2020/wordml/sdtdatahash" xmlns:oel="http://schemas.microsoft.com/office/2019/extlst">
+          <mc:Fallback xmlns:wpsCustomData="http://www.wps.cn/officeDocument/2013/wpsCustomData">
             <w:pict>
               <v:shape id="_x0000_s1026" o:spid="_x0000_s1026" o:spt="75" style="position:absolute;left:0pt;margin-left:118.7pt;margin-top:6.6pt;height:4.65pt;width:0.55pt;z-index:251671552;mso-width-relative:page;mso-height-relative:page;" coordsize="21600,21600" o:gfxdata="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">
                 <v:imagedata r:id="rId31" o:title=""/>
@@ -2710,7 +2546,7 @@
               </wp:anchor>
             </w:drawing>
           </mc:Choice>
-          <mc:Fallback xmlns:wpsCustomData="http://www.wps.cn/officeDocument/2013/wpsCustomData" xmlns:w16sdtdh="http://schemas.microsoft.com/office/word/2020/wordml/sdtdatahash" xmlns:oel="http://schemas.microsoft.com/office/2019/extlst">
+          <mc:Fallback xmlns:wpsCustomData="http://www.wps.cn/officeDocument/2013/wpsCustomData">
             <w:pict>
               <v:shape id="_x0000_s1026" o:spid="_x0000_s1026" o:spt="75" style="position:absolute;left:0pt;margin-left:118.45pt;margin-top:3.4pt;height:0.65pt;width:0.8pt;z-index:251672576;mso-width-relative:page;mso-height-relative:page;" coordsize="21600,21600" o:gfxdata="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">
                 <v:imagedata r:id="rId33" o:title=""/>
@@ -2801,7 +2637,7 @@
 </file>
 
 <file path=word/numbering.xml><?xml version="1.0" encoding="utf-8"?>
-<w:numbering xmlns:wpc="http://schemas.microsoft.com/office/word/2010/wordprocessingCanvas" xmlns:cx="http://schemas.microsoft.com/office/drawing/2014/chartex" xmlns:cx1="http://schemas.microsoft.com/office/drawing/2015/9/8/chartex" xmlns:cx2="http://schemas.microsoft.com/office/drawing/2015/10/21/chartex" xmlns:cx3="http://schemas.microsoft.com/office/drawing/2016/5/9/chartex" xmlns:cx4="http://schemas.microsoft.com/office/drawing/2016/5/10/chartex" xmlns:cx5="http://schemas.microsoft.com/office/drawing/2016/5/11/chartex" xmlns:cx6="http://schemas.microsoft.com/office/drawing/2016/5/12/chartex" xmlns:cx7="http://schemas.microsoft.com/office/drawing/2016/5/13/chartex" xmlns:cx8="http://schemas.microsoft.com/office/drawing/2016/5/14/chartex" xmlns:mc="http://schemas.openxmlformats.org/markup-compatibility/2006" xmlns:aink="http://schemas.microsoft.com/office/drawing/2016/ink" xmlns:am3d="http://schemas.microsoft.com/office/drawing/2017/model3d" xmlns:o="urn:schemas-microsoft-com:office:office" xmlns:r="http://schemas.openxmlformats.org/officeDocument/2006/relationships" xmlns:m="http://schemas.openxmlformats.org/officeDocument/2006/math" xmlns:v="urn:schemas-microsoft-com:vml" xmlns:wp14="http://schemas.microsoft.com/office/word/2010/wordprocessingDrawing" xmlns:wp="http://schemas.openxmlformats.org/drawingml/2006/wordprocessingDrawing" xmlns:w10="urn:schemas-microsoft-com:office:word" xmlns:w="http://schemas.openxmlformats.org/wordprocessingml/2006/main" xmlns:w14="http://schemas.microsoft.com/office/word/2010/wordml" xmlns:w15="http://schemas.microsoft.com/office/word/2012/wordml" xmlns:w16cex="http://schemas.microsoft.com/office/word/2018/wordml/cex" xmlns:w16cid="http://schemas.microsoft.com/office/word/2016/wordml/cid" xmlns:w16="http://schemas.microsoft.com/office/word/2018/wordml" xmlns:w16se="http://schemas.microsoft.com/office/word/2015/wordml/symex" xmlns:wpg="http://schemas.microsoft.com/office/word/2010/wordprocessingGroup" xmlns:wpi="http://schemas.microsoft.com/office/word/2010/wordprocessingInk" xmlns:wne="http://schemas.microsoft.com/office/word/2006/wordml" xmlns:wps="http://schemas.microsoft.com/office/word/2010/wordprocessingShape" mc:Ignorable="w14 w15 w16se w16cid w16 w16cex wp14">
+<w:numbering xmlns:wpc="http://schemas.microsoft.com/office/word/2010/wordprocessingCanvas" xmlns:cx="http://schemas.microsoft.com/office/drawing/2014/chartex" xmlns:cx1="http://schemas.microsoft.com/office/drawing/2015/9/8/chartex" xmlns:cx2="http://schemas.microsoft.com/office/drawing/2015/10/21/chartex" xmlns:cx3="http://schemas.microsoft.com/office/drawing/2016/5/9/chartex" xmlns:cx4="http://schemas.microsoft.com/office/drawing/2016/5/10/chartex" xmlns:cx5="http://schemas.microsoft.com/office/drawing/2016/5/11/chartex" xmlns:cx6="http://schemas.microsoft.com/office/drawing/2016/5/12/chartex" xmlns:cx7="http://schemas.microsoft.com/office/drawing/2016/5/13/chartex" xmlns:cx8="http://schemas.microsoft.com/office/drawing/2016/5/14/chartex" xmlns:mc="http://schemas.openxmlformats.org/markup-compatibility/2006" xmlns:aink="http://schemas.microsoft.com/office/drawing/2016/ink" xmlns:am3d="http://schemas.microsoft.com/office/drawing/2017/model3d" xmlns:o="urn:schemas-microsoft-com:office:office" xmlns:oel="http://schemas.microsoft.com/office/2019/extlst" xmlns:r="http://schemas.openxmlformats.org/officeDocument/2006/relationships" xmlns:m="http://schemas.openxmlformats.org/officeDocument/2006/math" xmlns:v="urn:schemas-microsoft-com:vml" xmlns:wp14="http://schemas.microsoft.com/office/word/2010/wordprocessingDrawing" xmlns:wp="http://schemas.openxmlformats.org/drawingml/2006/wordprocessingDrawing" xmlns:w10="urn:schemas-microsoft-com:office:word" xmlns:w="http://schemas.openxmlformats.org/wordprocessingml/2006/main" xmlns:w14="http://schemas.microsoft.com/office/word/2010/wordml" xmlns:w15="http://schemas.microsoft.com/office/word/2012/wordml" xmlns:w16cex="http://schemas.microsoft.com/office/word/2018/wordml/cex" xmlns:w16cid="http://schemas.microsoft.com/office/word/2016/wordml/cid" xmlns:w16="http://schemas.microsoft.com/office/word/2018/wordml" xmlns:w16sdtdh="http://schemas.microsoft.com/office/word/2020/wordml/sdtdatahash" xmlns:w16se="http://schemas.microsoft.com/office/word/2015/wordml/symex" xmlns:wpg="http://schemas.microsoft.com/office/word/2010/wordprocessingGroup" xmlns:wpi="http://schemas.microsoft.com/office/word/2010/wordprocessingInk" xmlns:wne="http://schemas.microsoft.com/office/word/2006/wordml" xmlns:wps="http://schemas.microsoft.com/office/word/2010/wordprocessingShape" mc:Ignorable="w14 w15 w16se w16cid w16 w16cex w16sdtdh wp14">
   <w:abstractNum w:abstractNumId="0" w15:restartNumberingAfterBreak="0">
     <w:nsid w:val="1E6A7AB9"/>
     <w:multiLevelType w:val="multilevel"/>
@@ -3367,26 +3203,26 @@
       </w:rPr>
     </w:lvl>
   </w:abstractNum>
-  <w:num w:numId="1">
+  <w:num w:numId="1" w16cid:durableId="276958204">
     <w:abstractNumId w:val="2"/>
   </w:num>
-  <w:num w:numId="2">
+  <w:num w:numId="2" w16cid:durableId="536086854">
     <w:abstractNumId w:val="4"/>
   </w:num>
-  <w:num w:numId="3">
+  <w:num w:numId="3" w16cid:durableId="142309467">
     <w:abstractNumId w:val="0"/>
   </w:num>
-  <w:num w:numId="4">
+  <w:num w:numId="4" w16cid:durableId="866141277">
     <w:abstractNumId w:val="1"/>
   </w:num>
-  <w:num w:numId="5">
+  <w:num w:numId="5" w16cid:durableId="1682733642">
     <w:abstractNumId w:val="3"/>
   </w:num>
 </w:numbering>
 </file>
 
 <file path=word/styles.xml><?xml version="1.0" encoding="utf-8"?>
-<w:styles xmlns:mc="http://schemas.openxmlformats.org/markup-compatibility/2006" xmlns:r="http://schemas.openxmlformats.org/officeDocument/2006/relationships" xmlns:w="http://schemas.openxmlformats.org/wordprocessingml/2006/main" xmlns:w14="http://schemas.microsoft.com/office/word/2010/wordml" xmlns:w15="http://schemas.microsoft.com/office/word/2012/wordml" xmlns:w16cex="http://schemas.microsoft.com/office/word/2018/wordml/cex" xmlns:w16cid="http://schemas.microsoft.com/office/word/2016/wordml/cid" xmlns:w16="http://schemas.microsoft.com/office/word/2018/wordml" xmlns:w16se="http://schemas.microsoft.com/office/word/2015/wordml/symex" mc:Ignorable="w14 w15 w16se w16cid w16 w16cex">
+<w:styles xmlns:mc="http://schemas.openxmlformats.org/markup-compatibility/2006" xmlns:r="http://schemas.openxmlformats.org/officeDocument/2006/relationships" xmlns:w="http://schemas.openxmlformats.org/wordprocessingml/2006/main" xmlns:w14="http://schemas.microsoft.com/office/word/2010/wordml" xmlns:w15="http://schemas.microsoft.com/office/word/2012/wordml" xmlns:w16cex="http://schemas.microsoft.com/office/word/2018/wordml/cex" xmlns:w16cid="http://schemas.microsoft.com/office/word/2016/wordml/cid" xmlns:w16="http://schemas.microsoft.com/office/word/2018/wordml" xmlns:w16sdtdh="http://schemas.microsoft.com/office/word/2020/wordml/sdtdatahash" xmlns:w16se="http://schemas.microsoft.com/office/word/2015/wordml/symex" mc:Ignorable="w14 w15 w16se w16cid w16 w16cex w16sdtdh">
   <w:docDefaults>
     <w:rPrDefault>
       <w:rPr>

</xml_diff>